<commit_message>
Add new entities for department system
</commit_message>
<xml_diff>
--- a/backend/src/main/resources/templates/students.docx
+++ b/backend/src/main/resources/templates/students.docx
@@ -9,8 +9,9 @@
       <w:r>
         <w:t>${group}</w:t>
       </w:r>
+      <w:bookmarkStart w:id="0" w:name="_GoBack"/>
+      <w:bookmarkEnd w:id="0"/>
     </w:p>
-    <w:p/>
     <w:tbl>
       <w:tblPr>
         <w:tblStyle w:val="a3"/>
@@ -21,7 +22,6 @@
       <w:tblGrid>
         <w:gridCol w:w="3226"/>
         <w:gridCol w:w="3226"/>
-        <w:gridCol w:w="3227"/>
       </w:tblGrid>
       <w:tr>
         <w:tc>
@@ -30,20 +30,7 @@
           </w:tcPr>
           <w:p>
             <w:r>
-              <w:t>$</w:t>
-            </w:r>
-            <w:proofErr w:type="gramStart"/>
-            <w:r>
-              <w:t>{!</w:t>
-            </w:r>
-            <w:proofErr w:type="spellStart"/>
-            <w:r>
-              <w:t>fullName</w:t>
-            </w:r>
-            <w:proofErr w:type="spellEnd"/>
-            <w:proofErr w:type="gramEnd"/>
-            <w:r>
-              <w:t>}</w:t>
+              <w:t>Full name</w:t>
             </w:r>
           </w:p>
         </w:tc>
@@ -53,6 +40,18 @@
           </w:tcPr>
           <w:p>
             <w:r>
+              <w:t>Birth date</w:t>
+            </w:r>
+          </w:p>
+        </w:tc>
+      </w:tr>
+      <w:tr>
+        <w:tc>
+          <w:tcPr>
+            <w:tcW w:w="3226" w:type="dxa"/>
+          </w:tcPr>
+          <w:p>
+            <w:r>
               <w:t>$</w:t>
             </w:r>
             <w:proofErr w:type="gramStart"/>
@@ -61,7 +60,7 @@
             </w:r>
             <w:proofErr w:type="spellStart"/>
             <w:r>
-              <w:t>birthDate</w:t>
+              <w:t>fullName</w:t>
             </w:r>
             <w:proofErr w:type="spellEnd"/>
             <w:proofErr w:type="gramEnd"/>
@@ -72,9 +71,26 @@
         </w:tc>
         <w:tc>
           <w:tcPr>
-            <w:tcW w:w="3227" w:type="dxa"/>
+            <w:tcW w:w="3226" w:type="dxa"/>
           </w:tcPr>
-          <w:p/>
+          <w:p>
+            <w:r>
+              <w:t>$</w:t>
+            </w:r>
+            <w:proofErr w:type="gramStart"/>
+            <w:r>
+              <w:t>{!</w:t>
+            </w:r>
+            <w:proofErr w:type="spellStart"/>
+            <w:r>
+              <w:t>birthDate</w:t>
+            </w:r>
+            <w:proofErr w:type="spellEnd"/>
+            <w:proofErr w:type="gramEnd"/>
+            <w:r>
+              <w:t>}</w:t>
+            </w:r>
+          </w:p>
         </w:tc>
       </w:tr>
     </w:tbl>
@@ -101,8 +117,6 @@
       <w:r>
         <w:t>${signDate}</w:t>
       </w:r>
-      <w:bookmarkStart w:id="0" w:name="_GoBack"/>
-      <w:bookmarkEnd w:id="0"/>
     </w:p>
     <w:sectPr>
       <w:pgSz w:w="12240" w:h="15840"/>

</xml_diff>